<commit_message>
add WhatIsDotnetTask.md (not sure what happens on NotesHomeLab.docx and its temp file which are not shown in window explorer)
</commit_message>
<xml_diff>
--- a/NotesHomeLab.docx
+++ b/NotesHomeLab.docx
@@ -731,15 +731,7 @@
         </w:numPr>
       </w:pPr>
       <w:r>
-        <w:t>/</w:t>
-      </w:r>
-      <w:proofErr w:type="gramStart"/>
-      <w:r>
-        <w:t>bin</w:t>
-      </w:r>
-      <w:proofErr w:type="gramEnd"/>
-      <w:r>
-        <w:t>: Contains essential user binaries (executables), such as commonly used commands and programs. Examples include ls, cp, and mv.</w:t>
+        <w:t>/bin: Contains essential user binaries (executables), such as commonly used commands and programs. Examples include ls, cp, and mv.</w:t>
       </w:r>
     </w:p>
     <w:p>
@@ -751,15 +743,7 @@
         </w:numPr>
       </w:pPr>
       <w:r>
-        <w:t>/</w:t>
-      </w:r>
-      <w:proofErr w:type="gramStart"/>
-      <w:r>
-        <w:t>boot</w:t>
-      </w:r>
-      <w:proofErr w:type="gramEnd"/>
-      <w:r>
-        <w:t>: Holds files needed to start up the system, including the Linux kernel, an initial RAM disk image (for drivers needed at startup), and the bootloader.</w:t>
+        <w:t>/boot: Holds files needed to start up the system, including the Linux kernel, an initial RAM disk image (for drivers needed at startup), and the bootloader.</w:t>
       </w:r>
     </w:p>
     <w:p>
@@ -771,15 +755,7 @@
         </w:numPr>
       </w:pPr>
       <w:r>
-        <w:t>/</w:t>
-      </w:r>
-      <w:proofErr w:type="gramStart"/>
-      <w:r>
-        <w:t>dev</w:t>
-      </w:r>
-      <w:proofErr w:type="gramEnd"/>
-      <w:r>
-        <w:t>: Contains device files that represent and provide access to hardware components (like disks, terminals, or any physical or virtual device).</w:t>
+        <w:t>/dev: Contains device files that represent and provide access to hardware components (like disks, terminals, or any physical or virtual device).</w:t>
       </w:r>
     </w:p>
     <w:p>
@@ -794,12 +770,10 @@
         <w:t>/</w:t>
       </w:r>
       <w:proofErr w:type="spellStart"/>
-      <w:proofErr w:type="gramStart"/>
       <w:r>
         <w:t>etc</w:t>
       </w:r>
       <w:proofErr w:type="spellEnd"/>
-      <w:proofErr w:type="gramEnd"/>
       <w:r>
         <w:t>: This directory contains configuration files required by all programs. This is where the host-specific system-wide configuration files are stored.</w:t>
       </w:r>
@@ -813,15 +787,7 @@
         </w:numPr>
       </w:pPr>
       <w:r>
-        <w:t>/</w:t>
-      </w:r>
-      <w:proofErr w:type="gramStart"/>
-      <w:r>
-        <w:t>home</w:t>
-      </w:r>
-      <w:proofErr w:type="gramEnd"/>
-      <w:r>
-        <w:t>: Contains the personal directories of all users who have accounts on the system, except the root user.</w:t>
+        <w:t>/home: Contains the personal directories of all users who have accounts on the system, except the root user.</w:t>
       </w:r>
     </w:p>
     <w:p>
@@ -833,15 +799,7 @@
         </w:numPr>
       </w:pPr>
       <w:r>
-        <w:t>/</w:t>
-      </w:r>
-      <w:proofErr w:type="gramStart"/>
-      <w:r>
-        <w:t>lib</w:t>
-      </w:r>
-      <w:proofErr w:type="gramEnd"/>
-      <w:r>
-        <w:t>: Includes essential shared libraries and kernel modules needed by the system and the programs running on it. Libraries needed to boot the system and run the commands in /bin and /</w:t>
+        <w:t>/lib: Includes essential shared libraries and kernel modules needed by the system and the programs running on it. Libraries needed to boot the system and run the commands in /bin and /</w:t>
       </w:r>
       <w:proofErr w:type="spellStart"/>
       <w:r>
@@ -861,15 +819,7 @@
         </w:numPr>
       </w:pPr>
       <w:r>
-        <w:t>/</w:t>
-      </w:r>
-      <w:proofErr w:type="gramStart"/>
-      <w:r>
-        <w:t>media</w:t>
-      </w:r>
-      <w:proofErr w:type="gramEnd"/>
-      <w:r>
-        <w:t>: A mount point for removable media such as USB drives, CD-ROMs, etc.</w:t>
+        <w:t>/media: A mount point for removable media such as USB drives, CD-ROMs, etc.</w:t>
       </w:r>
     </w:p>
     <w:p>
@@ -884,12 +834,10 @@
         <w:t>/</w:t>
       </w:r>
       <w:proofErr w:type="spellStart"/>
-      <w:proofErr w:type="gramStart"/>
       <w:r>
         <w:t>mnt</w:t>
       </w:r>
       <w:proofErr w:type="spellEnd"/>
-      <w:proofErr w:type="gramEnd"/>
       <w:r>
         <w:t>: Temporary mount points for mounting filesystems manually.</w:t>
       </w:r>
@@ -903,15 +851,7 @@
         </w:numPr>
       </w:pPr>
       <w:r>
-        <w:t>/</w:t>
-      </w:r>
-      <w:proofErr w:type="gramStart"/>
-      <w:r>
-        <w:t>opt</w:t>
-      </w:r>
-      <w:proofErr w:type="gramEnd"/>
-      <w:r>
-        <w:t>: Optional or third-party software. It is often used to install software not included with the distribution.</w:t>
+        <w:t>/opt: Optional or third-party software. It is often used to install software not included with the distribution.</w:t>
       </w:r>
     </w:p>
     <w:p>
@@ -923,15 +863,7 @@
         </w:numPr>
       </w:pPr>
       <w:r>
-        <w:t>/</w:t>
-      </w:r>
-      <w:proofErr w:type="gramStart"/>
-      <w:r>
-        <w:t>proc</w:t>
-      </w:r>
-      <w:proofErr w:type="gramEnd"/>
-      <w:r>
-        <w:t>: A virtual filesystem that provides a mechanism for kernel to send information to processes. It contains information about system resources and the status of the operating system.</w:t>
+        <w:t>/proc: A virtual filesystem that provides a mechanism for kernel to send information to processes. It contains information about system resources and the status of the operating system.</w:t>
       </w:r>
     </w:p>
     <w:p>
@@ -944,15 +876,7 @@
       </w:pPr>
       <w:r>
         <w:lastRenderedPageBreak/>
-        <w:t>/</w:t>
-      </w:r>
-      <w:proofErr w:type="gramStart"/>
-      <w:r>
-        <w:t>root</w:t>
-      </w:r>
-      <w:proofErr w:type="gramEnd"/>
-      <w:r>
-        <w:t>: The home directory of the root user (the system administrator). It is not located under /home to ensure that the root user can still log in even if /home is not available.</w:t>
+        <w:t>/root: The home directory of the root user (the system administrator). It is not located under /home to ensure that the root user can still log in even if /home is not available.</w:t>
       </w:r>
     </w:p>
     <w:p>
@@ -967,12 +891,10 @@
         <w:t>/</w:t>
       </w:r>
       <w:proofErr w:type="spellStart"/>
-      <w:proofErr w:type="gramStart"/>
       <w:r>
         <w:t>sbin</w:t>
       </w:r>
       <w:proofErr w:type="spellEnd"/>
-      <w:proofErr w:type="gramEnd"/>
       <w:r>
         <w:t>: Contains system binaries, i.e., executables that perform tasks required for system maintenance at a higher level than those in /bin.</w:t>
       </w:r>
@@ -989,12 +911,10 @@
         <w:t>/</w:t>
       </w:r>
       <w:proofErr w:type="spellStart"/>
-      <w:proofErr w:type="gramStart"/>
       <w:r>
         <w:t>srv</w:t>
       </w:r>
       <w:proofErr w:type="spellEnd"/>
-      <w:proofErr w:type="gramEnd"/>
       <w:r>
         <w:t>: Contains data served by the system, such as web files and FTP data.</w:t>
       </w:r>
@@ -1011,12 +931,10 @@
         <w:t>/</w:t>
       </w:r>
       <w:proofErr w:type="spellStart"/>
-      <w:proofErr w:type="gramStart"/>
       <w:r>
         <w:t>tmp</w:t>
       </w:r>
       <w:proofErr w:type="spellEnd"/>
-      <w:proofErr w:type="gramEnd"/>
       <w:r>
         <w:t>: A directory for storing temporary files, which are cleared at reboot.</w:t>
       </w:r>
@@ -1033,12 +951,10 @@
         <w:t>/</w:t>
       </w:r>
       <w:proofErr w:type="spellStart"/>
-      <w:proofErr w:type="gramStart"/>
       <w:r>
         <w:t>usr</w:t>
       </w:r>
       <w:proofErr w:type="spellEnd"/>
-      <w:proofErr w:type="gramEnd"/>
       <w:r>
         <w:t>: This is one of the largest directories and contains multi-user applications, libraries, documentation, etc. It holds the majority of user utilities and applications.</w:t>
       </w:r>
@@ -1052,15 +968,7 @@
         </w:numPr>
       </w:pPr>
       <w:r>
-        <w:t>/</w:t>
-      </w:r>
-      <w:proofErr w:type="gramStart"/>
-      <w:r>
-        <w:t>var</w:t>
-      </w:r>
-      <w:proofErr w:type="gramEnd"/>
-      <w:r>
-        <w:t>: Variable data files. This includes spool directories and files, administrative and logging data, and transient and temporary files.</w:t>
+        <w:t>/var: Variable data files. This includes spool directories and files, administrative and logging data, and transient and temporary files.</w:t>
       </w:r>
     </w:p>
     <w:p/>
@@ -1176,11 +1084,7 @@
       </w:r>
       <w:proofErr w:type="spellEnd"/>
       <w:r>
-        <w:t xml:space="preserve"> and its additional configuration files in </w:t>
-      </w:r>
-      <w:proofErr w:type="gramStart"/>
-      <w:r>
-        <w:t>/</w:t>
+        <w:t xml:space="preserve"> and its additional configuration files in /</w:t>
       </w:r>
       <w:proofErr w:type="spellStart"/>
       <w:r>
@@ -1195,7 +1099,6 @@
         <w:t>sources.list.d</w:t>
       </w:r>
       <w:proofErr w:type="spellEnd"/>
-      <w:proofErr w:type="gramEnd"/>
       <w:r>
         <w:t>/. This command is crucial for informing the system about the newest available versions of packages and any dependencies they might have.</w:t>
       </w:r>
@@ -1402,15 +1305,7 @@
         </w:numPr>
       </w:pPr>
       <w:r>
-        <w:t xml:space="preserve">vim: This is a highly configurable text editor built to enable efficient text editing. It is an improved version of the </w:t>
-      </w:r>
-      <w:proofErr w:type="gramStart"/>
-      <w:r>
-        <w:t>vi editor</w:t>
-      </w:r>
-      <w:proofErr w:type="gramEnd"/>
-      <w:r>
-        <w:t xml:space="preserve"> distributed with most UNIX systems. Vim is often used by programmers and system administrators and is known for its power and flexibility.</w:t>
+        <w:t>vim: This is a highly configurable text editor built to enable efficient text editing. It is an improved version of the vi editor distributed with most UNIX systems. Vim is often used by programmers and system administrators and is known for its power and flexibility.</w:t>
       </w:r>
     </w:p>
     <w:p>
@@ -1470,6 +1365,15 @@
         <w:t xml:space="preserve"> Docker's official apt repository.</w:t>
       </w:r>
     </w:p>
+    <w:p/>
+    <w:p>
+      <w:pPr>
+        <w:pStyle w:val="Heading2"/>
+      </w:pPr>
+      <w:r>
+        <w:t>Setting up Docker's APT repository</w:t>
+      </w:r>
+    </w:p>
     <w:p>
       <w:r>
         <w:t>Docker's official APT repository is a software repository managed by Docker, Inc. that provides the packages necessary to install Docker on Debian-based operating systems, including Ubuntu. This repository is specifically designed to allow users to install and maintain Docker using the native package management tools like</w:t>
@@ -1633,6 +1537,235 @@
       </w:pPr>
       <w:r>
         <w:t>This setup ensures that you're always able to install the latest official Docker releases using your system's standard package management tools, keeping Docker up to date easily and securely.</w:t>
+      </w:r>
+    </w:p>
+    <w:p/>
+    <w:p>
+      <w:pPr>
+        <w:pStyle w:val="Heading3"/>
+      </w:pPr>
+      <w:r>
+        <w:t xml:space="preserve">Commons for </w:t>
+      </w:r>
+      <w:r>
+        <w:t>Setting up Docker's APT repository</w:t>
+      </w:r>
+    </w:p>
+    <w:p>
+      <w:pPr>
+        <w:pStyle w:val="ListParagraph"/>
+        <w:numPr>
+          <w:ilvl w:val="0"/>
+          <w:numId w:val="8"/>
+        </w:numPr>
+      </w:pPr>
+      <w:r>
+        <w:t>U</w:t>
+      </w:r>
+      <w:r>
+        <w:t>pdate your existing list of packages</w:t>
+      </w:r>
+    </w:p>
+    <w:p>
+      <w:pPr>
+        <w:pStyle w:val="ListParagraph"/>
+        <w:numPr>
+          <w:ilvl w:val="1"/>
+          <w:numId w:val="8"/>
+        </w:numPr>
+      </w:pPr>
+      <w:r>
+        <w:t xml:space="preserve">Common: </w:t>
+      </w:r>
+      <w:proofErr w:type="spellStart"/>
+      <w:r>
+        <w:t>sudo</w:t>
+      </w:r>
+      <w:proofErr w:type="spellEnd"/>
+      <w:r>
+        <w:t xml:space="preserve"> apt update</w:t>
+      </w:r>
+    </w:p>
+    <w:p>
+      <w:pPr>
+        <w:pStyle w:val="ListParagraph"/>
+        <w:numPr>
+          <w:ilvl w:val="0"/>
+          <w:numId w:val="8"/>
+        </w:numPr>
+      </w:pPr>
+      <w:r>
+        <w:t xml:space="preserve">Install packages that allow </w:t>
+      </w:r>
+      <w:r>
+        <w:t>‘</w:t>
+      </w:r>
+      <w:r>
+        <w:t>apt</w:t>
+      </w:r>
+      <w:r>
+        <w:t>’</w:t>
+      </w:r>
+      <w:r>
+        <w:t xml:space="preserve"> to use a repository over HTTPS</w:t>
+      </w:r>
+    </w:p>
+    <w:p>
+      <w:pPr>
+        <w:pStyle w:val="ListParagraph"/>
+        <w:numPr>
+          <w:ilvl w:val="1"/>
+          <w:numId w:val="8"/>
+        </w:numPr>
+      </w:pPr>
+      <w:r>
+        <w:t xml:space="preserve">Common: </w:t>
+      </w:r>
+      <w:proofErr w:type="spellStart"/>
+      <w:r>
+        <w:t>sudo</w:t>
+      </w:r>
+      <w:proofErr w:type="spellEnd"/>
+      <w:r>
+        <w:t xml:space="preserve"> apt install apt-transport-https ca-certificates curl software-properties-common</w:t>
+      </w:r>
+    </w:p>
+    <w:p>
+      <w:pPr>
+        <w:pStyle w:val="ListParagraph"/>
+        <w:numPr>
+          <w:ilvl w:val="2"/>
+          <w:numId w:val="8"/>
+        </w:numPr>
+      </w:pPr>
+      <w:r>
+        <w:t>apt-transport-https</w:t>
+      </w:r>
+      <w:r>
+        <w:t xml:space="preserve">: </w:t>
+      </w:r>
+      <w:r>
+        <w:t xml:space="preserve">The command </w:t>
+      </w:r>
+      <w:r>
+        <w:t>‘</w:t>
+      </w:r>
+      <w:proofErr w:type="spellStart"/>
+      <w:r>
+        <w:t>sudo</w:t>
+      </w:r>
+      <w:proofErr w:type="spellEnd"/>
+      <w:r>
+        <w:t xml:space="preserve"> apt install apt-transport-</w:t>
+      </w:r>
+      <w:proofErr w:type="spellStart"/>
+      <w:r>
+        <w:t>https</w:t>
+      </w:r>
+      <w:r>
+        <w:t>’</w:t>
+      </w:r>
+      <w:proofErr w:type="spellEnd"/>
+      <w:r>
+        <w:t xml:space="preserve"> is used to install the </w:t>
+      </w:r>
+      <w:r>
+        <w:t>‘</w:t>
+      </w:r>
+      <w:r>
+        <w:t>apt-transport-</w:t>
+      </w:r>
+      <w:proofErr w:type="spellStart"/>
+      <w:r>
+        <w:t>https</w:t>
+      </w:r>
+      <w:r>
+        <w:t>’</w:t>
+      </w:r>
+      <w:proofErr w:type="spellEnd"/>
+      <w:r>
+        <w:t xml:space="preserve"> package on Debian-based systems, such as Ubuntu. This package allows the Advanced Package Tool (APT) to retrieve packages and repository information via HTTPS, which is the secure version of the HTTP protocol.</w:t>
+      </w:r>
+    </w:p>
+    <w:p>
+      <w:pPr>
+        <w:pStyle w:val="ListParagraph"/>
+        <w:numPr>
+          <w:ilvl w:val="2"/>
+          <w:numId w:val="8"/>
+        </w:numPr>
+      </w:pPr>
+      <w:r>
+        <w:t>ca-certificates</w:t>
+      </w:r>
+      <w:r>
+        <w:t xml:space="preserve">: </w:t>
+      </w:r>
+      <w:r>
+        <w:t>This package contains a set of Certificate Authorities (CA) certificates. It is used by applications to check the authenticity of SSL/TLS certificates. It's essential for secure communications over the internet, ensuring that HTTPS connections can be established reliably.</w:t>
+      </w:r>
+      <w:r>
+        <w:t xml:space="preserve"> </w:t>
+      </w:r>
+      <w:r>
+        <w:t>The package helps in the validation of SSL certificates when connecting to HTTPS sites, and it's vital for tasks that involve secure communications, such as web browsing, file transfers over HTTPS, and secure API interactions.</w:t>
+      </w:r>
+    </w:p>
+    <w:p>
+      <w:pPr>
+        <w:pStyle w:val="ListParagraph"/>
+        <w:numPr>
+          <w:ilvl w:val="2"/>
+          <w:numId w:val="8"/>
+        </w:numPr>
+      </w:pPr>
+      <w:r>
+        <w:t>c</w:t>
+      </w:r>
+      <w:r>
+        <w:t>url</w:t>
+      </w:r>
+      <w:r>
+        <w:t xml:space="preserve">: </w:t>
+      </w:r>
+      <w:r>
+        <w:t>Curl is a versatile command-line tool used for transferring data with URLs. It supports numerous protocols, including HTTP, HTTPS, FTP, and more. Curl is especially useful for developers and system administrators for tasks such as API testing, website interactions, downloading files, or automating data exchange processes.</w:t>
+      </w:r>
+      <w:r>
+        <w:t xml:space="preserve"> </w:t>
+      </w:r>
+      <w:r>
+        <w:t xml:space="preserve">Curl utilizes libraries like OpenSSL for HTTPS connections, which in turn rely on the CA certificates installed by the </w:t>
+      </w:r>
+      <w:r>
+        <w:t>‘</w:t>
+      </w:r>
+      <w:r>
+        <w:t>ca-certificates</w:t>
+      </w:r>
+      <w:r>
+        <w:t>’</w:t>
+      </w:r>
+      <w:r>
+        <w:t xml:space="preserve"> package to verify the authenticity of SSL/TLS connections.</w:t>
+      </w:r>
+      <w:r>
+        <w:t xml:space="preserve"> </w:t>
+      </w:r>
+    </w:p>
+    <w:p>
+      <w:pPr>
+        <w:pStyle w:val="ListParagraph"/>
+        <w:numPr>
+          <w:ilvl w:val="2"/>
+          <w:numId w:val="8"/>
+        </w:numPr>
+      </w:pPr>
+      <w:r>
+        <w:t>software-properties-common</w:t>
+      </w:r>
+      <w:r>
+        <w:t>: ????????????????????????????</w:t>
       </w:r>
     </w:p>
     <w:p/>
@@ -2094,6 +2227,232 @@
     </w:lvl>
   </w:abstractNum>
   <w:abstractNum w:abstractNumId="3" w15:restartNumberingAfterBreak="0">
+    <w:nsid w:val="23146522"/>
+    <w:multiLevelType w:val="multilevel"/>
+    <w:tmpl w:val="0409001D"/>
+    <w:lvl w:ilvl="0">
+      <w:start w:val="1"/>
+      <w:numFmt w:val="decimal"/>
+      <w:lvlText w:val="%1)"/>
+      <w:lvlJc w:val="left"/>
+      <w:pPr>
+        <w:ind w:left="360" w:hanging="360"/>
+      </w:pPr>
+      <w:rPr>
+        <w:rFonts w:hint="default"/>
+      </w:rPr>
+    </w:lvl>
+    <w:lvl w:ilvl="1">
+      <w:start w:val="1"/>
+      <w:numFmt w:val="lowerLetter"/>
+      <w:lvlText w:val="%2)"/>
+      <w:lvlJc w:val="left"/>
+      <w:pPr>
+        <w:ind w:left="720" w:hanging="360"/>
+      </w:pPr>
+      <w:rPr>
+        <w:rFonts w:hint="default"/>
+      </w:rPr>
+    </w:lvl>
+    <w:lvl w:ilvl="2">
+      <w:start w:val="1"/>
+      <w:numFmt w:val="lowerRoman"/>
+      <w:lvlText w:val="%3)"/>
+      <w:lvlJc w:val="left"/>
+      <w:pPr>
+        <w:ind w:left="1080" w:hanging="360"/>
+      </w:pPr>
+      <w:rPr>
+        <w:rFonts w:hint="default"/>
+      </w:rPr>
+    </w:lvl>
+    <w:lvl w:ilvl="3">
+      <w:start w:val="1"/>
+      <w:numFmt w:val="decimal"/>
+      <w:lvlText w:val="(%4)"/>
+      <w:lvlJc w:val="left"/>
+      <w:pPr>
+        <w:ind w:left="1440" w:hanging="360"/>
+      </w:pPr>
+      <w:rPr>
+        <w:rFonts w:hint="default"/>
+      </w:rPr>
+    </w:lvl>
+    <w:lvl w:ilvl="4">
+      <w:start w:val="1"/>
+      <w:numFmt w:val="lowerLetter"/>
+      <w:lvlText w:val="(%5)"/>
+      <w:lvlJc w:val="left"/>
+      <w:pPr>
+        <w:ind w:left="1800" w:hanging="360"/>
+      </w:pPr>
+      <w:rPr>
+        <w:rFonts w:hint="default"/>
+      </w:rPr>
+    </w:lvl>
+    <w:lvl w:ilvl="5">
+      <w:start w:val="1"/>
+      <w:numFmt w:val="lowerRoman"/>
+      <w:lvlText w:val="(%6)"/>
+      <w:lvlJc w:val="left"/>
+      <w:pPr>
+        <w:ind w:left="2160" w:hanging="360"/>
+      </w:pPr>
+      <w:rPr>
+        <w:rFonts w:hint="default"/>
+      </w:rPr>
+    </w:lvl>
+    <w:lvl w:ilvl="6">
+      <w:start w:val="1"/>
+      <w:numFmt w:val="decimal"/>
+      <w:lvlText w:val="%7."/>
+      <w:lvlJc w:val="left"/>
+      <w:pPr>
+        <w:ind w:left="2520" w:hanging="360"/>
+      </w:pPr>
+      <w:rPr>
+        <w:rFonts w:hint="default"/>
+      </w:rPr>
+    </w:lvl>
+    <w:lvl w:ilvl="7">
+      <w:start w:val="1"/>
+      <w:numFmt w:val="lowerLetter"/>
+      <w:lvlText w:val="%8."/>
+      <w:lvlJc w:val="left"/>
+      <w:pPr>
+        <w:ind w:left="2880" w:hanging="360"/>
+      </w:pPr>
+      <w:rPr>
+        <w:rFonts w:hint="default"/>
+      </w:rPr>
+    </w:lvl>
+    <w:lvl w:ilvl="8">
+      <w:start w:val="1"/>
+      <w:numFmt w:val="lowerRoman"/>
+      <w:lvlText w:val="%9."/>
+      <w:lvlJc w:val="left"/>
+      <w:pPr>
+        <w:ind w:left="3240" w:hanging="360"/>
+      </w:pPr>
+      <w:rPr>
+        <w:rFonts w:hint="default"/>
+      </w:rPr>
+    </w:lvl>
+  </w:abstractNum>
+  <w:abstractNum w:abstractNumId="4" w15:restartNumberingAfterBreak="0">
+    <w:nsid w:val="31AC3E63"/>
+    <w:multiLevelType w:val="multilevel"/>
+    <w:tmpl w:val="04090021"/>
+    <w:lvl w:ilvl="0">
+      <w:start w:val="1"/>
+      <w:numFmt w:val="bullet"/>
+      <w:lvlText w:val=""/>
+      <w:lvlJc w:val="left"/>
+      <w:pPr>
+        <w:ind w:left="360" w:hanging="360"/>
+      </w:pPr>
+      <w:rPr>
+        <w:rFonts w:ascii="Wingdings" w:hAnsi="Wingdings" w:hint="default"/>
+      </w:rPr>
+    </w:lvl>
+    <w:lvl w:ilvl="1">
+      <w:start w:val="1"/>
+      <w:numFmt w:val="bullet"/>
+      <w:lvlText w:val=""/>
+      <w:lvlJc w:val="left"/>
+      <w:pPr>
+        <w:ind w:left="720" w:hanging="360"/>
+      </w:pPr>
+      <w:rPr>
+        <w:rFonts w:ascii="Wingdings" w:hAnsi="Wingdings" w:hint="default"/>
+      </w:rPr>
+    </w:lvl>
+    <w:lvl w:ilvl="2">
+      <w:start w:val="1"/>
+      <w:numFmt w:val="bullet"/>
+      <w:lvlText w:val=""/>
+      <w:lvlJc w:val="left"/>
+      <w:pPr>
+        <w:ind w:left="1080" w:hanging="360"/>
+      </w:pPr>
+      <w:rPr>
+        <w:rFonts w:ascii="Wingdings" w:hAnsi="Wingdings" w:hint="default"/>
+      </w:rPr>
+    </w:lvl>
+    <w:lvl w:ilvl="3">
+      <w:start w:val="1"/>
+      <w:numFmt w:val="bullet"/>
+      <w:lvlText w:val=""/>
+      <w:lvlJc w:val="left"/>
+      <w:pPr>
+        <w:ind w:left="1440" w:hanging="360"/>
+      </w:pPr>
+      <w:rPr>
+        <w:rFonts w:ascii="Symbol" w:hAnsi="Symbol" w:hint="default"/>
+      </w:rPr>
+    </w:lvl>
+    <w:lvl w:ilvl="4">
+      <w:start w:val="1"/>
+      <w:numFmt w:val="bullet"/>
+      <w:lvlText w:val=""/>
+      <w:lvlJc w:val="left"/>
+      <w:pPr>
+        <w:ind w:left="1800" w:hanging="360"/>
+      </w:pPr>
+      <w:rPr>
+        <w:rFonts w:ascii="Symbol" w:hAnsi="Symbol" w:hint="default"/>
+      </w:rPr>
+    </w:lvl>
+    <w:lvl w:ilvl="5">
+      <w:start w:val="1"/>
+      <w:numFmt w:val="bullet"/>
+      <w:lvlText w:val=""/>
+      <w:lvlJc w:val="left"/>
+      <w:pPr>
+        <w:ind w:left="2160" w:hanging="360"/>
+      </w:pPr>
+      <w:rPr>
+        <w:rFonts w:ascii="Wingdings" w:hAnsi="Wingdings" w:hint="default"/>
+      </w:rPr>
+    </w:lvl>
+    <w:lvl w:ilvl="6">
+      <w:start w:val="1"/>
+      <w:numFmt w:val="bullet"/>
+      <w:lvlText w:val=""/>
+      <w:lvlJc w:val="left"/>
+      <w:pPr>
+        <w:ind w:left="2520" w:hanging="360"/>
+      </w:pPr>
+      <w:rPr>
+        <w:rFonts w:ascii="Wingdings" w:hAnsi="Wingdings" w:hint="default"/>
+      </w:rPr>
+    </w:lvl>
+    <w:lvl w:ilvl="7">
+      <w:start w:val="1"/>
+      <w:numFmt w:val="bullet"/>
+      <w:lvlText w:val=""/>
+      <w:lvlJc w:val="left"/>
+      <w:pPr>
+        <w:ind w:left="2880" w:hanging="360"/>
+      </w:pPr>
+      <w:rPr>
+        <w:rFonts w:ascii="Symbol" w:hAnsi="Symbol" w:hint="default"/>
+      </w:rPr>
+    </w:lvl>
+    <w:lvl w:ilvl="8">
+      <w:start w:val="1"/>
+      <w:numFmt w:val="bullet"/>
+      <w:lvlText w:val=""/>
+      <w:lvlJc w:val="left"/>
+      <w:pPr>
+        <w:ind w:left="3240" w:hanging="360"/>
+      </w:pPr>
+      <w:rPr>
+        <w:rFonts w:ascii="Symbol" w:hAnsi="Symbol" w:hint="default"/>
+      </w:rPr>
+    </w:lvl>
+  </w:abstractNum>
+  <w:abstractNum w:abstractNumId="5" w15:restartNumberingAfterBreak="0">
     <w:nsid w:val="4A264797"/>
     <w:multiLevelType w:val="hybridMultilevel"/>
     <w:tmpl w:val="58DC898A"/>
@@ -2206,7 +2565,7 @@
       </w:rPr>
     </w:lvl>
   </w:abstractNum>
-  <w:abstractNum w:abstractNumId="4" w15:restartNumberingAfterBreak="0">
+  <w:abstractNum w:abstractNumId="6" w15:restartNumberingAfterBreak="0">
     <w:nsid w:val="4A530B16"/>
     <w:multiLevelType w:val="multilevel"/>
     <w:tmpl w:val="1B3C3E84"/>
@@ -2295,7 +2654,7 @@
       </w:pPr>
     </w:lvl>
   </w:abstractNum>
-  <w:abstractNum w:abstractNumId="5" w15:restartNumberingAfterBreak="0">
+  <w:abstractNum w:abstractNumId="7" w15:restartNumberingAfterBreak="0">
     <w:nsid w:val="63266D44"/>
     <w:multiLevelType w:val="multilevel"/>
     <w:tmpl w:val="04090021"/>
@@ -2408,7 +2767,7 @@
       </w:rPr>
     </w:lvl>
   </w:abstractNum>
-  <w:abstractNum w:abstractNumId="6" w15:restartNumberingAfterBreak="0">
+  <w:abstractNum w:abstractNumId="8" w15:restartNumberingAfterBreak="0">
     <w:nsid w:val="7E8471BE"/>
     <w:multiLevelType w:val="multilevel"/>
     <w:tmpl w:val="04090021"/>
@@ -2525,22 +2884,28 @@
     <w:abstractNumId w:val="1"/>
   </w:num>
   <w:num w:numId="2" w16cid:durableId="1098797383">
-    <w:abstractNumId w:val="3"/>
+    <w:abstractNumId w:val="5"/>
   </w:num>
   <w:num w:numId="3" w16cid:durableId="656999420">
     <w:abstractNumId w:val="2"/>
   </w:num>
   <w:num w:numId="4" w16cid:durableId="868373284">
-    <w:abstractNumId w:val="4"/>
+    <w:abstractNumId w:val="6"/>
   </w:num>
   <w:num w:numId="5" w16cid:durableId="1600679129">
     <w:abstractNumId w:val="0"/>
   </w:num>
   <w:num w:numId="6" w16cid:durableId="894700657">
-    <w:abstractNumId w:val="6"/>
+    <w:abstractNumId w:val="8"/>
   </w:num>
   <w:num w:numId="7" w16cid:durableId="1004479916">
-    <w:abstractNumId w:val="5"/>
+    <w:abstractNumId w:val="7"/>
+  </w:num>
+  <w:num w:numId="8" w16cid:durableId="90198792">
+    <w:abstractNumId w:val="3"/>
+  </w:num>
+  <w:num w:numId="9" w16cid:durableId="1249313669">
+    <w:abstractNumId w:val="4"/>
   </w:num>
 </w:numbering>
 </file>
@@ -3006,7 +3371,6 @@
     <w:next w:val="Normal"/>
     <w:link w:val="Heading3Char"/>
     <w:uiPriority w:val="9"/>
-    <w:semiHidden/>
     <w:unhideWhenUsed/>
     <w:qFormat/>
     <w:rsid w:val="007870D7"/>
@@ -3254,7 +3618,6 @@
     <w:basedOn w:val="DefaultParagraphFont"/>
     <w:link w:val="Heading3"/>
     <w:uiPriority w:val="9"/>
-    <w:semiHidden/>
     <w:rsid w:val="007870D7"/>
     <w:rPr>
       <w:rFonts w:asciiTheme="majorHAnsi" w:eastAsiaTheme="majorEastAsia" w:hAnsiTheme="majorHAnsi" w:cstheme="majorBidi"/>

</xml_diff>